<commit_message>
Versão 2 - corrigida
</commit_message>
<xml_diff>
--- a/Documentacao/Secção 4.2 - Descrição Geral da proposta/Relatório- DESCRIÇÃO GERAL DA PROPOSTA.docx
+++ b/Documentacao/Secção 4.2 - Descrição Geral da proposta/Relatório- DESCRIÇÃO GERAL DA PROPOSTA.docx
@@ -172,7 +172,34 @@
           <w:szCs w:val="24"/>
           <w:lang w:eastAsia="pt-BR"/>
         </w:rPr>
-        <w:t>Assim que tivermos parcerias que nos ajudarão a estabelecer contato com as pessoas que se enquadram em ambos os perfis de clientes, o processo se inicia. Ao entrar na plataforma o cliente terá que se cadastrar informando</w:t>
+        <w:t>Ao entrar na plataforma o cliente</w:t>
+      </w:r>
+      <w:r>
+        <w:rPr>
+          <w:rFonts w:cs="Arial"/>
+          <w:sz w:val="24"/>
+          <w:szCs w:val="24"/>
+          <w:lang w:eastAsia="pt-BR"/>
+        </w:rPr>
+        <w:t xml:space="preserve"> </w:t>
+      </w:r>
+      <w:r>
+        <w:rPr>
+          <w:rFonts w:cs="Arial"/>
+          <w:sz w:val="24"/>
+          <w:szCs w:val="24"/>
+          <w:lang w:eastAsia="pt-BR"/>
+        </w:rPr>
+        <w:t>(quem precisa ou quem quer doar material)</w:t>
+      </w:r>
+      <w:r>
+        <w:rPr>
+          <w:rFonts w:cs="Arial"/>
+          <w:sz w:val="24"/>
+          <w:szCs w:val="24"/>
+          <w:lang w:eastAsia="pt-BR"/>
+        </w:rPr>
+        <w:t xml:space="preserve"> terá que se cadastrar informando</w:t>
       </w:r>
       <w:r>
         <w:rPr>
@@ -289,7 +316,61 @@
           <w:szCs w:val="24"/>
           <w:lang w:eastAsia="pt-BR"/>
         </w:rPr>
-        <w:t xml:space="preserve">O próximo passo é, dentro da página, a pessoa definir por formulários as suas necessidades (doar, receber ou ambos). Com essas informações claras, os materiais disponíveis vão aparecer na tela para que os clientes possam ter noção do acervo disponível. Caso o sistema identifique um “match” ou alguém </w:t>
+        <w:t xml:space="preserve">O próximo passo é, dentro da página, a pessoa definir por formulários as suas necessidades (doar, receber ou ambos). Com essas informações claras, os materiais disponíveis vão aparecer na tela para que os clientes possam ter noção do acervo disponível. </w:t>
+      </w:r>
+      <w:r>
+        <w:rPr>
+          <w:rFonts w:cs="Arial"/>
+          <w:sz w:val="24"/>
+          <w:szCs w:val="24"/>
+          <w:lang w:eastAsia="pt-BR"/>
+        </w:rPr>
+        <w:t xml:space="preserve">O </w:t>
+      </w:r>
+      <w:r>
+        <w:rPr>
+          <w:rFonts w:cs="Arial"/>
+          <w:sz w:val="24"/>
+          <w:szCs w:val="24"/>
+          <w:lang w:eastAsia="pt-BR"/>
+        </w:rPr>
+        <w:t>sistema</w:t>
+      </w:r>
+      <w:r>
+        <w:rPr>
+          <w:rFonts w:cs="Arial"/>
+          <w:sz w:val="24"/>
+          <w:szCs w:val="24"/>
+          <w:lang w:eastAsia="pt-BR"/>
+        </w:rPr>
+        <w:t xml:space="preserve"> pode identificar</w:t>
+      </w:r>
+      <w:r>
+        <w:rPr>
+          <w:rFonts w:cs="Arial"/>
+          <w:sz w:val="24"/>
+          <w:szCs w:val="24"/>
+          <w:lang w:eastAsia="pt-BR"/>
+        </w:rPr>
+        <w:t xml:space="preserve"> um “match”</w:t>
+      </w:r>
+      <w:r>
+        <w:rPr>
+          <w:rFonts w:cs="Arial"/>
+          <w:sz w:val="24"/>
+          <w:szCs w:val="24"/>
+          <w:lang w:eastAsia="pt-BR"/>
+        </w:rPr>
+        <w:t>, que vai ocorrer quando dois perfis tiverem demandas que coincidem (pessoa A tem material X e pessoa B precisa de material X) e isso será algo automatizado no sistema, alertando os usuários envolvidos por meio de notificações. Um outro cenário ocorre caso a</w:t>
+      </w:r>
+      <w:r>
+        <w:rPr>
+          <w:rFonts w:cs="Arial"/>
+          <w:sz w:val="24"/>
+          <w:szCs w:val="24"/>
+          <w:lang w:eastAsia="pt-BR"/>
+        </w:rPr>
+        <w:t xml:space="preserve">lguém </w:t>
       </w:r>
       <w:r>
         <w:rPr>
@@ -300,8 +381,6 @@
         </w:rPr>
         <w:t xml:space="preserve">declare </w:t>
       </w:r>
-      <w:bookmarkStart w:id="2" w:name="_GoBack"/>
-      <w:bookmarkEnd w:id="2"/>
       <w:r>
         <w:rPr>
           <w:rFonts w:cs="Arial"/>
@@ -309,7 +388,79 @@
           <w:szCs w:val="24"/>
           <w:lang w:eastAsia="pt-BR"/>
         </w:rPr>
-        <w:t xml:space="preserve">interesse em algo que precisa, vai ocorrer intermediação na doação entre dois perfis por parte da plataforma. A entrega pode ser feita pessoalmente em local </w:t>
+        <w:t xml:space="preserve">interesse em </w:t>
+      </w:r>
+      <w:r>
+        <w:rPr>
+          <w:rFonts w:cs="Arial"/>
+          <w:sz w:val="24"/>
+          <w:szCs w:val="24"/>
+          <w:lang w:eastAsia="pt-BR"/>
+        </w:rPr>
+        <w:t>um item</w:t>
+      </w:r>
+      <w:r>
+        <w:rPr>
+          <w:rFonts w:cs="Arial"/>
+          <w:sz w:val="24"/>
+          <w:szCs w:val="24"/>
+          <w:lang w:eastAsia="pt-BR"/>
+        </w:rPr>
+        <w:t xml:space="preserve"> que precisa</w:t>
+      </w:r>
+      <w:r>
+        <w:rPr>
+          <w:rFonts w:cs="Arial"/>
+          <w:sz w:val="24"/>
+          <w:szCs w:val="24"/>
+          <w:lang w:eastAsia="pt-BR"/>
+        </w:rPr>
+        <w:t xml:space="preserve"> por meio de busca na plataforma. Em ambos os casos, a plataforma vai</w:t>
+      </w:r>
+      <w:r>
+        <w:rPr>
+          <w:rFonts w:cs="Arial"/>
+          <w:sz w:val="24"/>
+          <w:szCs w:val="24"/>
+          <w:lang w:eastAsia="pt-BR"/>
+        </w:rPr>
+        <w:t xml:space="preserve"> intermedia</w:t>
+      </w:r>
+      <w:r>
+        <w:rPr>
+          <w:rFonts w:cs="Arial"/>
+          <w:sz w:val="24"/>
+          <w:szCs w:val="24"/>
+          <w:lang w:eastAsia="pt-BR"/>
+        </w:rPr>
+        <w:t>r a</w:t>
+      </w:r>
+      <w:r>
+        <w:rPr>
+          <w:rFonts w:cs="Arial"/>
+          <w:sz w:val="24"/>
+          <w:szCs w:val="24"/>
+          <w:lang w:eastAsia="pt-BR"/>
+        </w:rPr>
+        <w:t xml:space="preserve"> doação entre </w:t>
+      </w:r>
+      <w:r>
+        <w:rPr>
+          <w:rFonts w:cs="Arial"/>
+          <w:sz w:val="24"/>
+          <w:szCs w:val="24"/>
+          <w:lang w:eastAsia="pt-BR"/>
+        </w:rPr>
+        <w:t xml:space="preserve">os </w:t>
+      </w:r>
+      <w:r>
+        <w:rPr>
+          <w:rFonts w:cs="Arial"/>
+          <w:sz w:val="24"/>
+          <w:szCs w:val="24"/>
+          <w:lang w:eastAsia="pt-BR"/>
+        </w:rPr>
+        <w:t xml:space="preserve">dois perfis. A entrega pode ser feita pessoalmente em local </w:t>
       </w:r>
       <w:proofErr w:type="spellStart"/>
       <w:r>
@@ -367,6 +518,7 @@
         <w:jc w:val="both"/>
         <w:rPr>
           <w:rFonts w:cs="Arial"/>
+          <w:color w:val="FF0000"/>
           <w:sz w:val="24"/>
           <w:szCs w:val="24"/>
           <w:lang w:eastAsia="pt-BR"/>
@@ -381,6 +533,44 @@
         </w:rPr>
         <w:t xml:space="preserve">Se alguma instituição tiver interesse em fazer uma parceria com o nosso negócio, tanto por precisar de materiais para seus alunos, como para ajudar nossa plataforma na nossa causa, oferecendo materiais para doação, ela poderá entrar em contato conosco (e-mail, telefone, redes sociais, entre outros). </w:t>
       </w:r>
+      <w:r>
+        <w:rPr>
+          <w:rFonts w:cs="Arial"/>
+          <w:sz w:val="24"/>
+          <w:szCs w:val="24"/>
+          <w:lang w:eastAsia="pt-BR"/>
+        </w:rPr>
+        <w:t>Ressaltamos que nosso papel será apenas a intermediação do processo, facilitando o contato entre instituições</w:t>
+      </w:r>
+      <w:r>
+        <w:rPr>
+          <w:rFonts w:cs="Arial"/>
+          <w:sz w:val="24"/>
+          <w:szCs w:val="24"/>
+          <w:lang w:eastAsia="pt-BR"/>
+        </w:rPr>
+        <w:t>, e não armazenagem dos materiais para doaç</w:t>
+      </w:r>
+      <w:r>
+        <w:rPr>
+          <w:rFonts w:cs="Arial"/>
+          <w:sz w:val="24"/>
+          <w:szCs w:val="24"/>
+          <w:lang w:eastAsia="pt-BR"/>
+        </w:rPr>
+        <w:t>ão e nem para</w:t>
+      </w:r>
+      <w:r>
+        <w:rPr>
+          <w:rFonts w:cs="Arial"/>
+          <w:sz w:val="24"/>
+          <w:szCs w:val="24"/>
+          <w:lang w:eastAsia="pt-BR"/>
+        </w:rPr>
+        <w:t xml:space="preserve"> entrega. Essas parcerias também nos ajudarão a estabelecer contato com as pessoas que se enquadram em ambos os nossos perfis de clientes.</w:t>
+      </w:r>
+      <w:bookmarkStart w:id="2" w:name="_GoBack"/>
+      <w:bookmarkEnd w:id="2"/>
     </w:p>
     <w:p>
       <w:pPr>
@@ -6429,7 +6619,7 @@
 </file>
 
 <file path=customXml/itemProps1.xml><?xml version="1.0" encoding="utf-8"?>
-<ds:datastoreItem xmlns:ds="http://schemas.openxmlformats.org/officeDocument/2006/customXml" ds:itemID="{67138D78-DFE9-4BFE-B3CB-AD57AADE7A4D}">
+<ds:datastoreItem xmlns:ds="http://schemas.openxmlformats.org/officeDocument/2006/customXml" ds:itemID="{CFE6BD77-7CE6-48E5-A563-C0E38303DC2C}">
   <ds:schemaRefs>
     <ds:schemaRef ds:uri="http://schemas.openxmlformats.org/officeDocument/2006/bibliography"/>
   </ds:schemaRefs>

</xml_diff>